<commit_message>
modelagens e script do novo banco
</commit_message>
<xml_diff>
--- a/documentação/Fluxograma para tratamento de requisição, problemas e incidentes.docx
+++ b/documentação/Fluxograma para tratamento de requisição, problemas e incidentes.docx
@@ -1942,6 +1942,22 @@
                               </w:rPr>
                               <w:t>Priorizar</w:t>
                             </w:r>
+                            <w:r>
+                              <w:rPr>
+                                <w:b/>
+                                <w:sz w:val="28"/>
+                              </w:rPr>
+                              <w:t xml:space="preserve"> por criticidade</w:t>
+                            </w:r>
+                          </w:p>
+                          <w:p>
+                            <w:pPr>
+                              <w:jc w:val="center"/>
+                              <w:rPr>
+                                <w:b/>
+                                <w:sz w:val="28"/>
+                              </w:rPr>
+                            </w:pPr>
                           </w:p>
                         </w:txbxContent>
                       </wps:txbx>
@@ -1983,6 +1999,22 @@
                         </w:rPr>
                         <w:t>Priorizar</w:t>
                       </w:r>
+                      <w:r>
+                        <w:rPr>
+                          <w:b/>
+                          <w:sz w:val="28"/>
+                        </w:rPr>
+                        <w:t xml:space="preserve"> por criticidade</w:t>
+                      </w:r>
+                    </w:p>
+                    <w:p>
+                      <w:pPr>
+                        <w:jc w:val="center"/>
+                        <w:rPr>
+                          <w:b/>
+                          <w:sz w:val="28"/>
+                        </w:rPr>
+                      </w:pPr>
                     </w:p>
                   </w:txbxContent>
                 </v:textbox>
@@ -3124,7 +3156,7 @@
         <mc:AlternateContent>
           <mc:Choice Requires="wps">
             <w:drawing>
-              <wp:anchor distT="0" distB="0" distL="114300" distR="114300" simplePos="0" relativeHeight="251746304" behindDoc="0" locked="0" layoutInCell="1" allowOverlap="1" wp14:anchorId="64D18D6B" wp14:editId="562B211B">
+              <wp:anchor distT="0" distB="0" distL="114300" distR="114300" simplePos="0" relativeHeight="251746304" behindDoc="0" locked="0" layoutInCell="1" allowOverlap="1" wp14:anchorId="54A87B39" wp14:editId="5E8C13FE">
                 <wp:simplePos x="0" y="0"/>
                 <wp:positionH relativeFrom="column">
                   <wp:posOffset>3301365</wp:posOffset>
@@ -3186,7 +3218,23 @@
           </mc:Choice>
           <mc:Fallback>
             <w:pict>
-              <v:shape w14:anchorId="4EB888E0" id="Seta para a Direita 194" o:spid="_x0000_s1026" type="#_x0000_t13" style="position:absolute;margin-left:259.95pt;margin-top:207.55pt;width:47.85pt;height:11.2pt;rotation:180;z-index:251746304;visibility:visible;mso-wrap-style:square;mso-width-percent:0;mso-height-percent:0;mso-wrap-distance-left:9pt;mso-wrap-distance-top:0;mso-wrap-distance-right:9pt;mso-wrap-distance-bottom:0;mso-position-horizontal:absolute;mso-position-horizontal-relative:text;mso-position-vertical:absolute;mso-position-vertical-relative:text;mso-width-percent:0;mso-height-percent:0;mso-width-relative:margin;mso-height-relative:margin;v-text-anchor:middle" o:gfxdata="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" adj="19072" fillcolor="#5b9bd5 [3204]" strokecolor="#1f4d78 [1604]" strokeweight="1pt"/>
+              <v:shapetype w14:anchorId="5A4AA9E0" id="_x0000_t13" coordsize="21600,21600" o:spt="13" adj="16200,5400" path="m@0,l@0@1,0@1,0@2@0@2@0,21600,21600,10800xe">
+                <v:stroke joinstyle="miter"/>
+                <v:formulas>
+                  <v:f eqn="val #0"/>
+                  <v:f eqn="val #1"/>
+                  <v:f eqn="sum height 0 #1"/>
+                  <v:f eqn="sum 10800 0 #1"/>
+                  <v:f eqn="sum width 0 #0"/>
+                  <v:f eqn="prod @4 @3 10800"/>
+                  <v:f eqn="sum width 0 @5"/>
+                </v:formulas>
+                <v:path o:connecttype="custom" o:connectlocs="@0,0;0,10800;@0,21600;21600,10800" o:connectangles="270,180,90,0" textboxrect="0,@1,@6,@2"/>
+                <v:handles>
+                  <v:h position="#0,#1" xrange="0,21600" yrange="0,10800"/>
+                </v:handles>
+              </v:shapetype>
+              <v:shape id="Seta para a Direita 194" o:spid="_x0000_s1026" type="#_x0000_t13" style="position:absolute;margin-left:259.95pt;margin-top:207.55pt;width:47.85pt;height:11.2pt;rotation:180;z-index:251746304;visibility:visible;mso-wrap-style:square;mso-width-percent:0;mso-height-percent:0;mso-wrap-distance-left:9pt;mso-wrap-distance-top:0;mso-wrap-distance-right:9pt;mso-wrap-distance-bottom:0;mso-position-horizontal:absolute;mso-position-horizontal-relative:text;mso-position-vertical:absolute;mso-position-vertical-relative:text;mso-width-percent:0;mso-height-percent:0;mso-width-relative:margin;mso-height-relative:margin;v-text-anchor:middle" o:gfxdata="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" adj="19072" fillcolor="#5b9bd5 [3204]" strokecolor="#1f4d78 [1604]" strokeweight="1pt"/>
             </w:pict>
           </mc:Fallback>
         </mc:AlternateContent>
@@ -3201,7 +3249,7 @@
         <mc:AlternateContent>
           <mc:Choice Requires="wps">
             <w:drawing>
-              <wp:anchor distT="0" distB="0" distL="114300" distR="114300" simplePos="0" relativeHeight="251762688" behindDoc="0" locked="0" layoutInCell="1" allowOverlap="1" wp14:anchorId="4FA1DD7A" wp14:editId="0FBA74E7">
+              <wp:anchor distT="0" distB="0" distL="114300" distR="114300" simplePos="0" relativeHeight="251762688" behindDoc="0" locked="0" layoutInCell="1" allowOverlap="1" wp14:anchorId="3EE7F2C1" wp14:editId="6358BD23">
                 <wp:simplePos x="0" y="0"/>
                 <wp:positionH relativeFrom="margin">
                   <wp:posOffset>83828</wp:posOffset>
@@ -3287,7 +3335,7 @@
         <mc:AlternateContent>
           <mc:Choice Requires="wps">
             <w:drawing>
-              <wp:anchor distT="0" distB="0" distL="114300" distR="114300" simplePos="0" relativeHeight="251750400" behindDoc="0" locked="0" layoutInCell="1" allowOverlap="1" wp14:anchorId="7F2384C0" wp14:editId="10A8BADB">
+              <wp:anchor distT="0" distB="0" distL="114300" distR="114300" simplePos="0" relativeHeight="251750400" behindDoc="0" locked="0" layoutInCell="1" allowOverlap="1" wp14:anchorId="5E5CDE8D" wp14:editId="2BD2A436">
                 <wp:simplePos x="0" y="0"/>
                 <wp:positionH relativeFrom="column">
                   <wp:posOffset>1276226</wp:posOffset>
@@ -3369,7 +3417,7 @@
           </mc:Choice>
           <mc:Fallback>
             <w:pict>
-              <v:shape w14:anchorId="7F2384C0" id="Fluxograma: Processo 196" o:spid="_x0000_s1038" type="#_x0000_t109" style="position:absolute;margin-left:100.5pt;margin-top:629.7pt;width:107.95pt;height:50.2pt;z-index:251750400;visibility:visible;mso-wrap-style:square;mso-width-percent:0;mso-height-percent:0;mso-wrap-distance-left:9pt;mso-wrap-distance-top:0;mso-wrap-distance-right:9pt;mso-wrap-distance-bottom:0;mso-position-horizontal:absolute;mso-position-horizontal-relative:text;mso-position-vertical:absolute;mso-position-vertical-relative:text;mso-width-percent:0;mso-height-percent:0;mso-width-relative:margin;mso-height-relative:margin;v-text-anchor:middle" o:gfxdata="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" fillcolor="#5b9bd5 [3204]" strokecolor="#1f4d78 [1604]" strokeweight="1pt">
+              <v:shape w14:anchorId="5E5CDE8D" id="Fluxograma: Processo 196" o:spid="_x0000_s1038" type="#_x0000_t109" style="position:absolute;margin-left:100.5pt;margin-top:629.7pt;width:107.95pt;height:50.2pt;z-index:251750400;visibility:visible;mso-wrap-style:square;mso-width-percent:0;mso-height-percent:0;mso-wrap-distance-left:9pt;mso-wrap-distance-top:0;mso-wrap-distance-right:9pt;mso-wrap-distance-bottom:0;mso-position-horizontal:absolute;mso-position-horizontal-relative:text;mso-position-vertical:absolute;mso-position-vertical-relative:text;mso-width-percent:0;mso-height-percent:0;mso-width-relative:margin;mso-height-relative:margin;v-text-anchor:middle" o:gfxdata="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" fillcolor="#5b9bd5 [3204]" strokecolor="#1f4d78 [1604]" strokeweight="1pt">
                 <v:textbox>
                   <w:txbxContent>
                     <w:p>
@@ -3405,7 +3453,7 @@
         <mc:AlternateContent>
           <mc:Choice Requires="wps">
             <w:drawing>
-              <wp:anchor distT="0" distB="0" distL="114300" distR="114300" simplePos="0" relativeHeight="251751424" behindDoc="0" locked="0" layoutInCell="1" allowOverlap="1" wp14:anchorId="341515D6" wp14:editId="27F38803">
+              <wp:anchor distT="0" distB="0" distL="114300" distR="114300" simplePos="0" relativeHeight="251751424" behindDoc="0" locked="0" layoutInCell="1" allowOverlap="1" wp14:anchorId="4AF26F0D" wp14:editId="519B31D8">
                 <wp:simplePos x="0" y="0"/>
                 <wp:positionH relativeFrom="column">
                   <wp:posOffset>107397</wp:posOffset>
@@ -3482,7 +3530,7 @@
         <mc:AlternateContent>
           <mc:Choice Requires="wps">
             <w:drawing>
-              <wp:anchor distT="0" distB="0" distL="114300" distR="114300" simplePos="0" relativeHeight="251752448" behindDoc="0" locked="0" layoutInCell="1" allowOverlap="1" wp14:anchorId="44B5A9B1" wp14:editId="083BB389">
+              <wp:anchor distT="0" distB="0" distL="114300" distR="114300" simplePos="0" relativeHeight="251752448" behindDoc="0" locked="0" layoutInCell="1" allowOverlap="1" wp14:anchorId="49D4096E" wp14:editId="667A9242">
                 <wp:simplePos x="0" y="0"/>
                 <wp:positionH relativeFrom="column">
                   <wp:posOffset>3040603</wp:posOffset>
@@ -3559,7 +3607,7 @@
         <mc:AlternateContent>
           <mc:Choice Requires="wps">
             <w:drawing>
-              <wp:anchor distT="0" distB="0" distL="114300" distR="114300" simplePos="0" relativeHeight="251744256" behindDoc="0" locked="0" layoutInCell="1" allowOverlap="1" wp14:anchorId="75634623" wp14:editId="7C86B5D5">
+              <wp:anchor distT="0" distB="0" distL="114300" distR="114300" simplePos="0" relativeHeight="251744256" behindDoc="0" locked="0" layoutInCell="1" allowOverlap="1" wp14:anchorId="0749CAE4" wp14:editId="34F9494C">
                 <wp:simplePos x="0" y="0"/>
                 <wp:positionH relativeFrom="leftMargin">
                   <wp:posOffset>379540</wp:posOffset>
@@ -3639,7 +3687,7 @@
         <mc:AlternateContent>
           <mc:Choice Requires="wps">
             <w:drawing>
-              <wp:anchor distT="0" distB="0" distL="114300" distR="114300" simplePos="0" relativeHeight="251743232" behindDoc="0" locked="0" layoutInCell="1" allowOverlap="1" wp14:anchorId="56FA95CD" wp14:editId="6651C930">
+              <wp:anchor distT="0" distB="0" distL="114300" distR="114300" simplePos="0" relativeHeight="251743232" behindDoc="0" locked="0" layoutInCell="1" allowOverlap="1" wp14:anchorId="5A7DB27D" wp14:editId="233542FF">
                 <wp:simplePos x="0" y="0"/>
                 <wp:positionH relativeFrom="leftMargin">
                   <wp:posOffset>281750</wp:posOffset>
@@ -3719,7 +3767,7 @@
         <mc:AlternateContent>
           <mc:Choice Requires="wps">
             <w:drawing>
-              <wp:anchor distT="0" distB="0" distL="114300" distR="114300" simplePos="0" relativeHeight="251749376" behindDoc="0" locked="0" layoutInCell="1" allowOverlap="1" wp14:anchorId="6AA02FF8" wp14:editId="1E5D2EC3">
+              <wp:anchor distT="0" distB="0" distL="114300" distR="114300" simplePos="0" relativeHeight="251749376" behindDoc="0" locked="0" layoutInCell="1" allowOverlap="1" wp14:anchorId="4D580574" wp14:editId="44D624A8">
                 <wp:simplePos x="0" y="0"/>
                 <wp:positionH relativeFrom="column">
                   <wp:posOffset>4268222</wp:posOffset>
@@ -3801,7 +3849,7 @@
           </mc:Choice>
           <mc:Fallback>
             <w:pict>
-              <v:shape w14:anchorId="6AA02FF8" id="Fluxograma: Processo 201" o:spid="_x0000_s1039" type="#_x0000_t109" style="position:absolute;margin-left:336.1pt;margin-top:623.65pt;width:108pt;height:50.2pt;z-index:251749376;visibility:visible;mso-wrap-style:square;mso-width-percent:0;mso-height-percent:0;mso-wrap-distance-left:9pt;mso-wrap-distance-top:0;mso-wrap-distance-right:9pt;mso-wrap-distance-bottom:0;mso-position-horizontal:absolute;mso-position-horizontal-relative:text;mso-position-vertical:absolute;mso-position-vertical-relative:text;mso-width-percent:0;mso-height-percent:0;mso-width-relative:margin;mso-height-relative:margin;v-text-anchor:middle" o:gfxdata="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" fillcolor="#5b9bd5 [3204]" strokecolor="#1f4d78 [1604]" strokeweight="1pt">
+              <v:shape w14:anchorId="4D580574" id="Fluxograma: Processo 201" o:spid="_x0000_s1039" type="#_x0000_t109" style="position:absolute;margin-left:336.1pt;margin-top:623.65pt;width:108pt;height:50.2pt;z-index:251749376;visibility:visible;mso-wrap-style:square;mso-width-percent:0;mso-height-percent:0;mso-wrap-distance-left:9pt;mso-wrap-distance-top:0;mso-wrap-distance-right:9pt;mso-wrap-distance-bottom:0;mso-position-horizontal:absolute;mso-position-horizontal-relative:text;mso-position-vertical:absolute;mso-position-vertical-relative:text;mso-width-percent:0;mso-height-percent:0;mso-width-relative:margin;mso-height-relative:margin;v-text-anchor:middle" o:gfxdata="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" fillcolor="#5b9bd5 [3204]" strokecolor="#1f4d78 [1604]" strokeweight="1pt">
                 <v:textbox>
                   <w:txbxContent>
                     <w:p>
@@ -3837,7 +3885,7 @@
         <mc:AlternateContent>
           <mc:Choice Requires="wps">
             <w:drawing>
-              <wp:anchor distT="0" distB="0" distL="114300" distR="114300" simplePos="0" relativeHeight="251761664" behindDoc="0" locked="0" layoutInCell="1" allowOverlap="1" wp14:anchorId="77D7B75E" wp14:editId="29A28AC2">
+              <wp:anchor distT="0" distB="0" distL="114300" distR="114300" simplePos="0" relativeHeight="251761664" behindDoc="0" locked="0" layoutInCell="1" allowOverlap="1" wp14:anchorId="664921FD" wp14:editId="1EA9C266">
                 <wp:simplePos x="0" y="0"/>
                 <wp:positionH relativeFrom="rightMargin">
                   <wp:posOffset>-1664730</wp:posOffset>
@@ -3923,7 +3971,7 @@
         <mc:AlternateContent>
           <mc:Choice Requires="wps">
             <w:drawing>
-              <wp:anchor distT="0" distB="0" distL="114300" distR="114300" simplePos="0" relativeHeight="251760640" behindDoc="0" locked="0" layoutInCell="1" allowOverlap="1" wp14:anchorId="5BB206D2" wp14:editId="57BC9807">
+              <wp:anchor distT="0" distB="0" distL="114300" distR="114300" simplePos="0" relativeHeight="251760640" behindDoc="0" locked="0" layoutInCell="1" allowOverlap="1" wp14:anchorId="71939493" wp14:editId="45B7BD38">
                 <wp:simplePos x="0" y="0"/>
                 <wp:positionH relativeFrom="margin">
                   <wp:posOffset>1330325</wp:posOffset>
@@ -4009,7 +4057,7 @@
         <mc:AlternateContent>
           <mc:Choice Requires="wps">
             <w:drawing>
-              <wp:anchor distT="0" distB="0" distL="114300" distR="114300" simplePos="0" relativeHeight="251757568" behindDoc="0" locked="0" layoutInCell="1" allowOverlap="1" wp14:anchorId="79213A67" wp14:editId="0ACA76E9">
+              <wp:anchor distT="0" distB="0" distL="114300" distR="114300" simplePos="0" relativeHeight="251757568" behindDoc="0" locked="0" layoutInCell="1" allowOverlap="1" wp14:anchorId="34E2E3E3" wp14:editId="7F4D4D6F">
                 <wp:simplePos x="0" y="0"/>
                 <wp:positionH relativeFrom="margin">
                   <wp:posOffset>1552443</wp:posOffset>
@@ -4091,7 +4139,7 @@
           </mc:Choice>
           <mc:Fallback>
             <w:pict>
-              <v:shape w14:anchorId="79213A67" id="Fluxograma: Decisão 204" o:spid="_x0000_s1040" type="#_x0000_t110" style="position:absolute;margin-left:122.25pt;margin-top:447.7pt;width:167.35pt;height:82.25pt;z-index:251757568;visibility:visible;mso-wrap-style:square;mso-width-percent:0;mso-height-percent:0;mso-wrap-distance-left:9pt;mso-wrap-distance-top:0;mso-wrap-distance-right:9pt;mso-wrap-distance-bottom:0;mso-position-horizontal:absolute;mso-position-horizontal-relative:margin;mso-position-vertical:absolute;mso-position-vertical-relative:text;mso-width-percent:0;mso-height-percent:0;mso-width-relative:margin;mso-height-relative:margin;v-text-anchor:middle" o:gfxdata="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" fillcolor="#5b9bd5 [3204]" strokecolor="#1f4d78 [1604]" strokeweight="1pt">
+              <v:shape w14:anchorId="34E2E3E3" id="Fluxograma: Decisão 204" o:spid="_x0000_s1040" type="#_x0000_t110" style="position:absolute;margin-left:122.25pt;margin-top:447.7pt;width:167.35pt;height:82.25pt;z-index:251757568;visibility:visible;mso-wrap-style:square;mso-width-percent:0;mso-height-percent:0;mso-wrap-distance-left:9pt;mso-wrap-distance-top:0;mso-wrap-distance-right:9pt;mso-wrap-distance-bottom:0;mso-position-horizontal:absolute;mso-position-horizontal-relative:margin;mso-position-vertical:absolute;mso-position-vertical-relative:text;mso-width-percent:0;mso-height-percent:0;mso-width-relative:margin;mso-height-relative:margin;v-text-anchor:middle" o:gfxdata="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" fillcolor="#5b9bd5 [3204]" strokecolor="#1f4d78 [1604]" strokeweight="1pt">
                 <v:textbox>
                   <w:txbxContent>
                     <w:p>
@@ -4128,7 +4176,7 @@
         <mc:AlternateContent>
           <mc:Choice Requires="wps">
             <w:drawing>
-              <wp:anchor distT="45720" distB="45720" distL="114300" distR="114300" simplePos="0" relativeHeight="251754496" behindDoc="0" locked="0" layoutInCell="1" allowOverlap="1" wp14:anchorId="144074EE" wp14:editId="07D28F5A">
+              <wp:anchor distT="45720" distB="45720" distL="114300" distR="114300" simplePos="0" relativeHeight="251754496" behindDoc="0" locked="0" layoutInCell="1" allowOverlap="1" wp14:anchorId="53A09096" wp14:editId="51D7AEAC">
                 <wp:simplePos x="0" y="0"/>
                 <wp:positionH relativeFrom="margin">
                   <wp:posOffset>1566974</wp:posOffset>
@@ -4208,7 +4256,7 @@
           </mc:Choice>
           <mc:Fallback>
             <w:pict>
-              <v:shape w14:anchorId="144074EE" id="_x0000_s1041" type="#_x0000_t202" style="position:absolute;margin-left:123.4pt;margin-top:351.45pt;width:41.1pt;height:22.4pt;z-index:251754496;visibility:visible;mso-wrap-style:square;mso-width-percent:0;mso-height-percent:0;mso-wrap-distance-left:9pt;mso-wrap-distance-top:3.6pt;mso-wrap-distance-right:9pt;mso-wrap-distance-bottom:3.6pt;mso-position-horizontal:absolute;mso-position-horizontal-relative:margin;mso-position-vertical:absolute;mso-position-vertical-relative:text;mso-width-percent:0;mso-height-percent:0;mso-width-relative:margin;mso-height-relative:margin;v-text-anchor:top" o:gfxdata="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">
+              <v:shape w14:anchorId="53A09096" id="_x0000_s1041" type="#_x0000_t202" style="position:absolute;margin-left:123.4pt;margin-top:351.45pt;width:41.1pt;height:22.4pt;z-index:251754496;visibility:visible;mso-wrap-style:square;mso-width-percent:0;mso-height-percent:0;mso-wrap-distance-left:9pt;mso-wrap-distance-top:3.6pt;mso-wrap-distance-right:9pt;mso-wrap-distance-bottom:3.6pt;mso-position-horizontal:absolute;mso-position-horizontal-relative:margin;mso-position-vertical:absolute;mso-position-vertical-relative:text;mso-width-percent:0;mso-height-percent:0;mso-width-relative:margin;mso-height-relative:margin;v-text-anchor:top" o:gfxdata="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">
                 <v:textbox>
                   <w:txbxContent>
                     <w:p>
@@ -4247,7 +4295,7 @@
         <mc:AlternateContent>
           <mc:Choice Requires="wps">
             <w:drawing>
-              <wp:anchor distT="0" distB="0" distL="114300" distR="114300" simplePos="0" relativeHeight="251747328" behindDoc="0" locked="0" layoutInCell="1" allowOverlap="1" wp14:anchorId="4612FAA8" wp14:editId="6126D413">
+              <wp:anchor distT="0" distB="0" distL="114300" distR="114300" simplePos="0" relativeHeight="251747328" behindDoc="0" locked="0" layoutInCell="1" allowOverlap="1" wp14:anchorId="5A54D0B4" wp14:editId="02D76987">
                 <wp:simplePos x="0" y="0"/>
                 <wp:positionH relativeFrom="margin">
                   <wp:posOffset>183927</wp:posOffset>
@@ -4329,7 +4377,7 @@
           </mc:Choice>
           <mc:Fallback>
             <w:pict>
-              <v:shape w14:anchorId="4612FAA8" id="Fluxograma: Processo 208" o:spid="_x0000_s1042" type="#_x0000_t109" style="position:absolute;margin-left:14.5pt;margin-top:54.9pt;width:107.95pt;height:50.2pt;z-index:251747328;visibility:visible;mso-wrap-style:square;mso-width-percent:0;mso-height-percent:0;mso-wrap-distance-left:9pt;mso-wrap-distance-top:0;mso-wrap-distance-right:9pt;mso-wrap-distance-bottom:0;mso-position-horizontal:absolute;mso-position-horizontal-relative:margin;mso-position-vertical:absolute;mso-position-vertical-relative:text;mso-width-percent:0;mso-height-percent:0;mso-width-relative:margin;mso-height-relative:margin;v-text-anchor:middle" o:gfxdata="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" fillcolor="#5b9bd5 [3204]" strokecolor="#1f4d78 [1604]" strokeweight="1pt">
+              <v:shape w14:anchorId="5A54D0B4" id="Fluxograma: Processo 208" o:spid="_x0000_s1042" type="#_x0000_t109" style="position:absolute;margin-left:14.5pt;margin-top:54.9pt;width:107.95pt;height:50.2pt;z-index:251747328;visibility:visible;mso-wrap-style:square;mso-width-percent:0;mso-height-percent:0;mso-wrap-distance-left:9pt;mso-wrap-distance-top:0;mso-wrap-distance-right:9pt;mso-wrap-distance-bottom:0;mso-position-horizontal:absolute;mso-position-horizontal-relative:margin;mso-position-vertical:absolute;mso-position-vertical-relative:text;mso-width-percent:0;mso-height-percent:0;mso-width-relative:margin;mso-height-relative:margin;v-text-anchor:middle" o:gfxdata="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" fillcolor="#5b9bd5 [3204]" strokecolor="#1f4d78 [1604]" strokeweight="1pt">
                 <v:textbox>
                   <w:txbxContent>
                     <w:p>
@@ -4366,7 +4414,7 @@
         <mc:AlternateContent>
           <mc:Choice Requires="wps">
             <w:drawing>
-              <wp:anchor distT="0" distB="0" distL="114300" distR="114300" simplePos="0" relativeHeight="251740160" behindDoc="0" locked="0" layoutInCell="1" allowOverlap="1" wp14:anchorId="29A2BCF6" wp14:editId="6337FDF6">
+              <wp:anchor distT="0" distB="0" distL="114300" distR="114300" simplePos="0" relativeHeight="251740160" behindDoc="0" locked="0" layoutInCell="1" allowOverlap="1" wp14:anchorId="1CF8153F" wp14:editId="7453C403">
                 <wp:simplePos x="0" y="0"/>
                 <wp:positionH relativeFrom="column">
                   <wp:posOffset>1947356</wp:posOffset>
@@ -4443,7 +4491,7 @@
         <mc:AlternateContent>
           <mc:Choice Requires="wps">
             <w:drawing>
-              <wp:anchor distT="0" distB="0" distL="114300" distR="114300" simplePos="0" relativeHeight="251739136" behindDoc="0" locked="0" layoutInCell="1" allowOverlap="1" wp14:anchorId="7616A2FA" wp14:editId="5D773E24">
+              <wp:anchor distT="0" distB="0" distL="114300" distR="114300" simplePos="0" relativeHeight="251739136" behindDoc="0" locked="0" layoutInCell="1" allowOverlap="1" wp14:anchorId="4C93ABCA" wp14:editId="5832323B">
                 <wp:simplePos x="0" y="0"/>
                 <wp:positionH relativeFrom="column">
                   <wp:posOffset>3100070</wp:posOffset>
@@ -4525,7 +4573,7 @@
           </mc:Choice>
           <mc:Fallback>
             <w:pict>
-              <v:shape w14:anchorId="7616A2FA" id="Fluxograma: Processo 210" o:spid="_x0000_s1043" type="#_x0000_t109" style="position:absolute;margin-left:244.1pt;margin-top:58.3pt;width:108pt;height:50.2pt;z-index:251739136;visibility:visible;mso-wrap-style:square;mso-width-percent:0;mso-height-percent:0;mso-wrap-distance-left:9pt;mso-wrap-distance-top:0;mso-wrap-distance-right:9pt;mso-wrap-distance-bottom:0;mso-position-horizontal:absolute;mso-position-horizontal-relative:text;mso-position-vertical:absolute;mso-position-vertical-relative:text;mso-width-percent:0;mso-height-percent:0;mso-width-relative:margin;mso-height-relative:margin;v-text-anchor:middle" o:gfxdata="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" fillcolor="#5b9bd5 [3204]" strokecolor="#1f4d78 [1604]" strokeweight="1pt">
+              <v:shape w14:anchorId="4C93ABCA" id="Fluxograma: Processo 210" o:spid="_x0000_s1043" type="#_x0000_t109" style="position:absolute;margin-left:244.1pt;margin-top:58.3pt;width:108pt;height:50.2pt;z-index:251739136;visibility:visible;mso-wrap-style:square;mso-width-percent:0;mso-height-percent:0;mso-wrap-distance-left:9pt;mso-wrap-distance-top:0;mso-wrap-distance-right:9pt;mso-wrap-distance-bottom:0;mso-position-horizontal:absolute;mso-position-horizontal-relative:text;mso-position-vertical:absolute;mso-position-vertical-relative:text;mso-width-percent:0;mso-height-percent:0;mso-width-relative:margin;mso-height-relative:margin;v-text-anchor:middle" o:gfxdata="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" fillcolor="#5b9bd5 [3204]" strokecolor="#1f4d78 [1604]" strokeweight="1pt">
                 <v:textbox>
                   <w:txbxContent>
                     <w:p>
@@ -4561,7 +4609,7 @@
         <mc:AlternateContent>
           <mc:Choice Requires="wps">
             <w:drawing>
-              <wp:anchor distT="0" distB="0" distL="114300" distR="114300" simplePos="0" relativeHeight="251753472" behindDoc="0" locked="0" layoutInCell="1" allowOverlap="1" wp14:anchorId="4297C584" wp14:editId="53813C02">
+              <wp:anchor distT="0" distB="0" distL="114300" distR="114300" simplePos="0" relativeHeight="251753472" behindDoc="0" locked="0" layoutInCell="1" allowOverlap="1" wp14:anchorId="18BDF713" wp14:editId="4ABC4E1F">
                 <wp:simplePos x="0" y="0"/>
                 <wp:positionH relativeFrom="margin">
                   <wp:posOffset>4697095</wp:posOffset>
@@ -4647,7 +4695,7 @@
         <mc:AlternateContent>
           <mc:Choice Requires="wps">
             <w:drawing>
-              <wp:anchor distT="45720" distB="45720" distL="114300" distR="114300" simplePos="0" relativeHeight="251745280" behindDoc="0" locked="0" layoutInCell="1" allowOverlap="1" wp14:anchorId="1FE7F783" wp14:editId="210F2DD0">
+              <wp:anchor distT="45720" distB="45720" distL="114300" distR="114300" simplePos="0" relativeHeight="251745280" behindDoc="0" locked="0" layoutInCell="1" allowOverlap="1" wp14:anchorId="350DDA46" wp14:editId="6F7B6F31">
                 <wp:simplePos x="0" y="0"/>
                 <wp:positionH relativeFrom="margin">
                   <wp:posOffset>5573651</wp:posOffset>
@@ -4727,7 +4775,7 @@
           </mc:Choice>
           <mc:Fallback>
             <w:pict>
-              <v:shape w14:anchorId="1FE7F783" id="_x0000_s1044" type="#_x0000_t202" style="position:absolute;margin-left:438.85pt;margin-top:267.2pt;width:37.4pt;height:20.55pt;z-index:251745280;visibility:visible;mso-wrap-style:square;mso-width-percent:0;mso-height-percent:0;mso-wrap-distance-left:9pt;mso-wrap-distance-top:3.6pt;mso-wrap-distance-right:9pt;mso-wrap-distance-bottom:3.6pt;mso-position-horizontal:absolute;mso-position-horizontal-relative:margin;mso-position-vertical:absolute;mso-position-vertical-relative:text;mso-width-percent:0;mso-height-percent:0;mso-width-relative:margin;mso-height-relative:margin;v-text-anchor:top" o:gfxdata="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">
+              <v:shape w14:anchorId="350DDA46" id="_x0000_s1044" type="#_x0000_t202" style="position:absolute;margin-left:438.85pt;margin-top:267.2pt;width:37.4pt;height:20.55pt;z-index:251745280;visibility:visible;mso-wrap-style:square;mso-width-percent:0;mso-height-percent:0;mso-wrap-distance-left:9pt;mso-wrap-distance-top:3.6pt;mso-wrap-distance-right:9pt;mso-wrap-distance-bottom:3.6pt;mso-position-horizontal:absolute;mso-position-horizontal-relative:margin;mso-position-vertical:absolute;mso-position-vertical-relative:text;mso-width-percent:0;mso-height-percent:0;mso-width-relative:margin;mso-height-relative:margin;v-text-anchor:top" o:gfxdata="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">
                 <v:textbox>
                   <w:txbxContent>
                     <w:p>
@@ -4766,7 +4814,7 @@
         <mc:AlternateContent>
           <mc:Choice Requires="wps">
             <w:drawing>
-              <wp:anchor distT="0" distB="0" distL="114300" distR="114300" simplePos="0" relativeHeight="251742208" behindDoc="0" locked="0" layoutInCell="1" allowOverlap="1" wp14:anchorId="5E5D5A81" wp14:editId="3E65EDD1">
+              <wp:anchor distT="0" distB="0" distL="114300" distR="114300" simplePos="0" relativeHeight="251742208" behindDoc="0" locked="0" layoutInCell="1" allowOverlap="1" wp14:anchorId="6D659ABE" wp14:editId="6DEE533F">
                 <wp:simplePos x="0" y="0"/>
                 <wp:positionH relativeFrom="margin">
                   <wp:posOffset>4206240</wp:posOffset>
@@ -4858,7 +4906,7 @@
           </mc:Choice>
           <mc:Fallback>
             <w:pict>
-              <v:shape w14:anchorId="5E5D5A81" id="Fluxograma: Decisão 213" o:spid="_x0000_s1045" type="#_x0000_t110" style="position:absolute;margin-left:331.2pt;margin-top:166.1pt;width:169.1pt;height:92.05pt;z-index:251742208;visibility:visible;mso-wrap-style:square;mso-width-percent:0;mso-height-percent:0;mso-wrap-distance-left:9pt;mso-wrap-distance-top:0;mso-wrap-distance-right:9pt;mso-wrap-distance-bottom:0;mso-position-horizontal:absolute;mso-position-horizontal-relative:margin;mso-position-vertical:absolute;mso-position-vertical-relative:text;mso-width-percent:0;mso-height-percent:0;mso-width-relative:margin;mso-height-relative:margin;v-text-anchor:middle" o:gfxdata="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" fillcolor="#5b9bd5 [3204]" strokecolor="#1f4d78 [1604]" strokeweight="1pt">
+              <v:shape w14:anchorId="6D659ABE" id="Fluxograma: Decisão 213" o:spid="_x0000_s1045" type="#_x0000_t110" style="position:absolute;margin-left:331.2pt;margin-top:166.1pt;width:169.1pt;height:92.05pt;z-index:251742208;visibility:visible;mso-wrap-style:square;mso-width-percent:0;mso-height-percent:0;mso-wrap-distance-left:9pt;mso-wrap-distance-top:0;mso-wrap-distance-right:9pt;mso-wrap-distance-bottom:0;mso-position-horizontal:absolute;mso-position-horizontal-relative:margin;mso-position-vertical:absolute;mso-position-vertical-relative:text;mso-width-percent:0;mso-height-percent:0;mso-width-relative:margin;mso-height-relative:margin;v-text-anchor:middle" o:gfxdata="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" fillcolor="#5b9bd5 [3204]" strokecolor="#1f4d78 [1604]" strokeweight="1pt">
                 <v:textbox>
                   <w:txbxContent>
                     <w:p>
@@ -4905,7 +4953,7 @@
         <mc:AlternateContent>
           <mc:Choice Requires="wps">
             <w:drawing>
-              <wp:anchor distT="0" distB="0" distL="114300" distR="114300" simplePos="0" relativeHeight="251748352" behindDoc="0" locked="0" layoutInCell="1" allowOverlap="1" wp14:anchorId="6761346E" wp14:editId="17254112">
+              <wp:anchor distT="0" distB="0" distL="114300" distR="114300" simplePos="0" relativeHeight="251748352" behindDoc="0" locked="0" layoutInCell="1" allowOverlap="1" wp14:anchorId="6AFC8B33" wp14:editId="75751258">
                 <wp:simplePos x="0" y="0"/>
                 <wp:positionH relativeFrom="column">
                   <wp:posOffset>1559841</wp:posOffset>
@@ -4964,6 +5012,13 @@
                               </w:rPr>
                               <w:t>Priorizar</w:t>
                             </w:r>
+                            <w:r>
+                              <w:rPr>
+                                <w:b/>
+                                <w:sz w:val="28"/>
+                              </w:rPr>
+                              <w:t xml:space="preserve"> por criticidade</w:t>
+                            </w:r>
                           </w:p>
                         </w:txbxContent>
                       </wps:txbx>
@@ -4987,7 +5042,7 @@
           </mc:Choice>
           <mc:Fallback>
             <w:pict>
-              <v:shape w14:anchorId="6761346E" id="Fluxograma: Processo 214" o:spid="_x0000_s1046" type="#_x0000_t109" style="position:absolute;margin-left:122.8pt;margin-top:189.55pt;width:108pt;height:50.2pt;z-index:251748352;visibility:visible;mso-wrap-style:square;mso-width-percent:0;mso-height-percent:0;mso-wrap-distance-left:9pt;mso-wrap-distance-top:0;mso-wrap-distance-right:9pt;mso-wrap-distance-bottom:0;mso-position-horizontal:absolute;mso-position-horizontal-relative:text;mso-position-vertical:absolute;mso-position-vertical-relative:text;mso-width-percent:0;mso-height-percent:0;mso-width-relative:margin;mso-height-relative:margin;v-text-anchor:middle" o:gfxdata="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" fillcolor="#5b9bd5 [3204]" strokecolor="#1f4d78 [1604]" strokeweight="1pt">
+              <v:shape w14:anchorId="6AFC8B33" id="Fluxograma: Processo 214" o:spid="_x0000_s1046" type="#_x0000_t109" style="position:absolute;margin-left:122.8pt;margin-top:189.55pt;width:108pt;height:50.2pt;z-index:251748352;visibility:visible;mso-wrap-style:square;mso-width-percent:0;mso-height-percent:0;mso-wrap-distance-left:9pt;mso-wrap-distance-top:0;mso-wrap-distance-right:9pt;mso-wrap-distance-bottom:0;mso-position-horizontal:absolute;mso-position-horizontal-relative:text;mso-position-vertical:absolute;mso-position-vertical-relative:text;mso-width-percent:0;mso-height-percent:0;mso-width-relative:margin;mso-height-relative:margin;v-text-anchor:middle" o:gfxdata="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" fillcolor="#5b9bd5 [3204]" strokecolor="#1f4d78 [1604]" strokeweight="1pt">
                 <v:textbox>
                   <w:txbxContent>
                     <w:p>
@@ -5005,6 +5060,13 @@
                         </w:rPr>
                         <w:t>Priorizar</w:t>
                       </w:r>
+                      <w:r>
+                        <w:rPr>
+                          <w:b/>
+                          <w:sz w:val="28"/>
+                        </w:rPr>
+                        <w:t xml:space="preserve"> por criticidade</w:t>
+                      </w:r>
                     </w:p>
                   </w:txbxContent>
                 </v:textbox>
@@ -5023,7 +5085,7 @@
         <mc:AlternateContent>
           <mc:Choice Requires="wps">
             <w:drawing>
-              <wp:anchor distT="0" distB="0" distL="114300" distR="114300" simplePos="0" relativeHeight="251755520" behindDoc="0" locked="0" layoutInCell="1" allowOverlap="1" wp14:anchorId="0B3E129A" wp14:editId="675C6739">
+              <wp:anchor distT="0" distB="0" distL="114300" distR="114300" simplePos="0" relativeHeight="251755520" behindDoc="0" locked="0" layoutInCell="1" allowOverlap="1" wp14:anchorId="274DACB0" wp14:editId="69E69302">
                 <wp:simplePos x="0" y="0"/>
                 <wp:positionH relativeFrom="margin">
                   <wp:align>left</wp:align>
@@ -5109,7 +5171,7 @@
         <mc:AlternateContent>
           <mc:Choice Requires="wps">
             <w:drawing>
-              <wp:anchor distT="0" distB="0" distL="114300" distR="114300" simplePos="0" relativeHeight="251758592" behindDoc="0" locked="0" layoutInCell="1" allowOverlap="1" wp14:anchorId="5EF0E845" wp14:editId="5B0B94DA">
+              <wp:anchor distT="0" distB="0" distL="114300" distR="114300" simplePos="0" relativeHeight="251758592" behindDoc="0" locked="0" layoutInCell="1" allowOverlap="1" wp14:anchorId="4DA2A0F9" wp14:editId="730643D9">
                 <wp:simplePos x="0" y="0"/>
                 <wp:positionH relativeFrom="margin">
                   <wp:posOffset>-569216</wp:posOffset>
@@ -5191,7 +5253,7 @@
           </mc:Choice>
           <mc:Fallback>
             <w:pict>
-              <v:shape w14:anchorId="5EF0E845" id="Fluxograma: Processo Predefinido 216" o:spid="_x0000_s1047" type="#_x0000_t112" style="position:absolute;margin-left:-44.8pt;margin-top:294.45pt;width:118.75pt;height:54.25pt;z-index:251758592;visibility:visible;mso-wrap-style:square;mso-width-percent:0;mso-height-percent:0;mso-wrap-distance-left:9pt;mso-wrap-distance-top:0;mso-wrap-distance-right:9pt;mso-wrap-distance-bottom:0;mso-position-horizontal:absolute;mso-position-horizontal-relative:margin;mso-position-vertical:absolute;mso-position-vertical-relative:text;mso-width-percent:0;mso-height-percent:0;mso-width-relative:margin;mso-height-relative:margin;v-text-anchor:middle" o:gfxdata="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" fillcolor="#5b9bd5 [3204]" strokecolor="#1f4d78 [1604]" strokeweight="1pt">
+              <v:shape w14:anchorId="4DA2A0F9" id="Fluxograma: Processo Predefinido 216" o:spid="_x0000_s1047" type="#_x0000_t112" style="position:absolute;margin-left:-44.8pt;margin-top:294.45pt;width:118.75pt;height:54.25pt;z-index:251758592;visibility:visible;mso-wrap-style:square;mso-width-percent:0;mso-height-percent:0;mso-wrap-distance-left:9pt;mso-wrap-distance-top:0;mso-wrap-distance-right:9pt;mso-wrap-distance-bottom:0;mso-position-horizontal:absolute;mso-position-horizontal-relative:margin;mso-position-vertical:absolute;mso-position-vertical-relative:text;mso-width-percent:0;mso-height-percent:0;mso-width-relative:margin;mso-height-relative:margin;v-text-anchor:middle" o:gfxdata="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" fillcolor="#5b9bd5 [3204]" strokecolor="#1f4d78 [1604]" strokeweight="1pt">
                 <v:textbox>
                   <w:txbxContent>
                     <w:p>
@@ -5228,7 +5290,7 @@
         <mc:AlternateContent>
           <mc:Choice Requires="wps">
             <w:drawing>
-              <wp:anchor distT="0" distB="0" distL="114300" distR="114300" simplePos="0" relativeHeight="251756544" behindDoc="0" locked="0" layoutInCell="1" allowOverlap="1" wp14:anchorId="665A5DB6" wp14:editId="33CA0C40">
+              <wp:anchor distT="0" distB="0" distL="114300" distR="114300" simplePos="0" relativeHeight="251756544" behindDoc="0" locked="0" layoutInCell="1" allowOverlap="1" wp14:anchorId="5265E267" wp14:editId="29AB6BF3">
                 <wp:simplePos x="0" y="0"/>
                 <wp:positionH relativeFrom="column">
                   <wp:posOffset>1342390</wp:posOffset>
@@ -5322,7 +5384,7 @@
         <mc:AlternateContent>
           <mc:Choice Requires="wps">
             <w:drawing>
-              <wp:anchor distT="0" distB="0" distL="114300" distR="114300" simplePos="0" relativeHeight="251773952" behindDoc="0" locked="0" layoutInCell="1" allowOverlap="1" wp14:anchorId="6944B3C3" wp14:editId="0BB128BE">
+              <wp:anchor distT="0" distB="0" distL="114300" distR="114300" simplePos="0" relativeHeight="251773952" behindDoc="0" locked="0" layoutInCell="1" allowOverlap="1" wp14:anchorId="30591DA6" wp14:editId="65D33102">
                 <wp:simplePos x="0" y="0"/>
                 <wp:positionH relativeFrom="margin">
                   <wp:posOffset>-419100</wp:posOffset>
@@ -5426,7 +5488,126 @@
         <mc:AlternateContent>
           <mc:Choice Requires="wps">
             <w:drawing>
-              <wp:anchor distT="45720" distB="45720" distL="114300" distR="114300" simplePos="0" relativeHeight="251759616" behindDoc="0" locked="0" layoutInCell="1" allowOverlap="1" wp14:anchorId="57ACC95C" wp14:editId="1AB5A019">
+              <wp:anchor distT="45720" distB="45720" distL="114300" distR="114300" simplePos="0" relativeHeight="251778048" behindDoc="0" locked="0" layoutInCell="1" allowOverlap="1" wp14:anchorId="26247299" wp14:editId="5F4D2116">
+                <wp:simplePos x="0" y="0"/>
+                <wp:positionH relativeFrom="margin">
+                  <wp:posOffset>3434715</wp:posOffset>
+                </wp:positionH>
+                <wp:positionV relativeFrom="paragraph">
+                  <wp:posOffset>1148080</wp:posOffset>
+                </wp:positionV>
+                <wp:extent cx="521970" cy="284480"/>
+                <wp:effectExtent l="0" t="0" r="11430" b="20320"/>
+                <wp:wrapSquare wrapText="bothSides"/>
+                <wp:docPr id="5" name="Caixa de Texto 2"/>
+                <wp:cNvGraphicFramePr>
+                  <a:graphicFrameLocks xmlns:a="http://schemas.openxmlformats.org/drawingml/2006/main"/>
+                </wp:cNvGraphicFramePr>
+                <a:graphic xmlns:a="http://schemas.openxmlformats.org/drawingml/2006/main">
+                  <a:graphicData uri="http://schemas.microsoft.com/office/word/2010/wordprocessingShape">
+                    <wps:wsp>
+                      <wps:cNvSpPr txBox="1">
+                        <a:spLocks noChangeArrowheads="1"/>
+                      </wps:cNvSpPr>
+                      <wps:spPr bwMode="auto">
+                        <a:xfrm>
+                          <a:off x="0" y="0"/>
+                          <a:ext cx="521970" cy="284480"/>
+                        </a:xfrm>
+                        <a:prstGeom prst="rect">
+                          <a:avLst/>
+                        </a:prstGeom>
+                        <a:solidFill>
+                          <a:srgbClr val="FFFFFF"/>
+                        </a:solidFill>
+                        <a:ln w="9525">
+                          <a:solidFill>
+                            <a:srgbClr val="000000"/>
+                          </a:solidFill>
+                          <a:miter lim="800000"/>
+                          <a:headEnd/>
+                          <a:tailEnd/>
+                        </a:ln>
+                      </wps:spPr>
+                      <wps:txbx>
+                        <w:txbxContent>
+                          <w:p>
+                            <w:pPr>
+                              <w:rPr>
+                                <w:b/>
+                                <w:color w:val="2E74B5" w:themeColor="accent1" w:themeShade="BF"/>
+                                <w:sz w:val="28"/>
+                              </w:rPr>
+                            </w:pPr>
+                            <w:r>
+                              <w:rPr>
+                                <w:b/>
+                                <w:color w:val="2E74B5" w:themeColor="accent1" w:themeShade="BF"/>
+                                <w:sz w:val="28"/>
+                              </w:rPr>
+                              <w:t>Não</w:t>
+                            </w:r>
+                          </w:p>
+                          <w:p/>
+                        </w:txbxContent>
+                      </wps:txbx>
+                      <wps:bodyPr rot="0" vert="horz" wrap="square" lIns="91440" tIns="45720" rIns="91440" bIns="45720" anchor="t" anchorCtr="0">
+                        <a:noAutofit/>
+                      </wps:bodyPr>
+                    </wps:wsp>
+                  </a:graphicData>
+                </a:graphic>
+                <wp14:sizeRelH relativeFrom="margin">
+                  <wp14:pctWidth>0</wp14:pctWidth>
+                </wp14:sizeRelH>
+                <wp14:sizeRelV relativeFrom="margin">
+                  <wp14:pctHeight>0</wp14:pctHeight>
+                </wp14:sizeRelV>
+              </wp:anchor>
+            </w:drawing>
+          </mc:Choice>
+          <mc:Fallback>
+            <w:pict>
+              <v:shape w14:anchorId="26247299" id="_x0000_s1048" type="#_x0000_t202" style="position:absolute;margin-left:270.45pt;margin-top:90.4pt;width:41.1pt;height:22.4pt;z-index:251778048;visibility:visible;mso-wrap-style:square;mso-width-percent:0;mso-height-percent:0;mso-wrap-distance-left:9pt;mso-wrap-distance-top:3.6pt;mso-wrap-distance-right:9pt;mso-wrap-distance-bottom:3.6pt;mso-position-horizontal:absolute;mso-position-horizontal-relative:margin;mso-position-vertical:absolute;mso-position-vertical-relative:text;mso-width-percent:0;mso-height-percent:0;mso-width-relative:margin;mso-height-relative:margin;v-text-anchor:top" o:gfxdata="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">
+                <v:textbox>
+                  <w:txbxContent>
+                    <w:p>
+                      <w:pPr>
+                        <w:rPr>
+                          <w:b/>
+                          <w:color w:val="2E74B5" w:themeColor="accent1" w:themeShade="BF"/>
+                          <w:sz w:val="28"/>
+                        </w:rPr>
+                      </w:pPr>
+                      <w:r>
+                        <w:rPr>
+                          <w:b/>
+                          <w:color w:val="2E74B5" w:themeColor="accent1" w:themeShade="BF"/>
+                          <w:sz w:val="28"/>
+                        </w:rPr>
+                        <w:t>Não</w:t>
+                      </w:r>
+                    </w:p>
+                    <w:p/>
+                  </w:txbxContent>
+                </v:textbox>
+                <w10:wrap type="square" anchorx="margin"/>
+              </v:shape>
+            </w:pict>
+          </mc:Fallback>
+        </mc:AlternateContent>
+      </w:r>
+      <w:r>
+        <w:rPr>
+          <w:rFonts w:asciiTheme="majorHAnsi" w:hAnsiTheme="majorHAnsi" w:cstheme="majorHAnsi"/>
+          <w:noProof/>
+          <w:sz w:val="28"/>
+          <w:lang w:eastAsia="pt-BR"/>
+        </w:rPr>
+        <mc:AlternateContent>
+          <mc:Choice Requires="wps">
+            <w:drawing>
+              <wp:anchor distT="45720" distB="45720" distL="114300" distR="114300" simplePos="0" relativeHeight="251759616" behindDoc="0" locked="0" layoutInCell="1" allowOverlap="1" wp14:anchorId="2CFB2A1A" wp14:editId="3A8AEA82">
                 <wp:simplePos x="0" y="0"/>
                 <wp:positionH relativeFrom="margin">
                   <wp:posOffset>4293870</wp:posOffset>
@@ -5506,7 +5687,7 @@
           </mc:Choice>
           <mc:Fallback>
             <w:pict>
-              <v:shape w14:anchorId="57ACC95C" id="_x0000_s1048" type="#_x0000_t202" style="position:absolute;margin-left:338.1pt;margin-top:463.35pt;width:37.4pt;height:20.55pt;z-index:251759616;visibility:visible;mso-wrap-style:square;mso-width-percent:0;mso-height-percent:0;mso-wrap-distance-left:9pt;mso-wrap-distance-top:3.6pt;mso-wrap-distance-right:9pt;mso-wrap-distance-bottom:3.6pt;mso-position-horizontal:absolute;mso-position-horizontal-relative:margin;mso-position-vertical:absolute;mso-position-vertical-relative:text;mso-width-percent:0;mso-height-percent:0;mso-width-relative:margin;mso-height-relative:margin;v-text-anchor:top" o:gfxdata="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">
+              <v:shape w14:anchorId="2CFB2A1A" id="_x0000_s1049" type="#_x0000_t202" style="position:absolute;margin-left:338.1pt;margin-top:463.35pt;width:37.4pt;height:20.55pt;z-index:251759616;visibility:visible;mso-wrap-style:square;mso-width-percent:0;mso-height-percent:0;mso-wrap-distance-left:9pt;mso-wrap-distance-top:3.6pt;mso-wrap-distance-right:9pt;mso-wrap-distance-bottom:3.6pt;mso-position-horizontal:absolute;mso-position-horizontal-relative:margin;mso-position-vertical:absolute;mso-position-vertical-relative:text;mso-width-percent:0;mso-height-percent:0;mso-width-relative:margin;mso-height-relative:margin;v-text-anchor:top" o:gfxdata="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">
                 <v:textbox>
                   <w:txbxContent>
                     <w:p>
@@ -5563,7 +5744,7 @@
         <mc:AlternateContent>
           <mc:Choice Requires="wps">
             <w:drawing>
-              <wp:anchor distT="0" distB="0" distL="114300" distR="114300" simplePos="0" relativeHeight="251763712" behindDoc="0" locked="0" layoutInCell="1" allowOverlap="1" wp14:anchorId="44142A39" wp14:editId="54A4AD4A">
+              <wp:anchor distT="0" distB="0" distL="114300" distR="114300" simplePos="0" relativeHeight="251763712" behindDoc="0" locked="0" layoutInCell="1" allowOverlap="1" wp14:anchorId="23380BCB" wp14:editId="38291F32">
                 <wp:simplePos x="0" y="0"/>
                 <wp:positionH relativeFrom="leftMargin">
                   <wp:align>right</wp:align>
@@ -5619,7 +5800,10 @@
           </mc:Choice>
           <mc:Fallback>
             <w:pict>
-              <v:shape w14:anchorId="60F19894" id="Fluxograma: Conector 219" o:spid="_x0000_s1026" type="#_x0000_t120" style="position:absolute;margin-left:-5.4pt;margin-top:34.8pt;width:45.8pt;height:41.15pt;z-index:251763712;visibility:visible;mso-wrap-style:square;mso-wrap-distance-left:9pt;mso-wrap-distance-top:0;mso-wrap-distance-right:9pt;mso-wrap-distance-bottom:0;mso-position-horizontal:right;mso-position-horizontal-relative:left-margin-area;mso-position-vertical:absolute;mso-position-vertical-relative:text;v-text-anchor:middle" o:gfxdata="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" fillcolor="#5b9bd5 [3204]" strokecolor="#1f4d78 [1604]" strokeweight="1pt">
+              <v:shapetype w14:anchorId="00B84BD0" id="_x0000_t120" coordsize="21600,21600" o:spt="120" path="m10800,qx,10800,10800,21600,21600,10800,10800,xe">
+                <v:path gradientshapeok="t" o:connecttype="custom" o:connectlocs="10800,0;3163,3163;0,10800;3163,18437;10800,21600;18437,18437;21600,10800;18437,3163" textboxrect="3163,3163,18437,18437"/>
+              </v:shapetype>
+              <v:shape id="Fluxograma: Conector 219" o:spid="_x0000_s1026" type="#_x0000_t120" style="position:absolute;margin-left:-5.4pt;margin-top:34.8pt;width:45.8pt;height:41.15pt;z-index:251763712;visibility:visible;mso-wrap-style:square;mso-wrap-distance-left:9pt;mso-wrap-distance-top:0;mso-wrap-distance-right:9pt;mso-wrap-distance-bottom:0;mso-position-horizontal:right;mso-position-horizontal-relative:left-margin-area;mso-position-vertical:absolute;mso-position-vertical-relative:text;v-text-anchor:middle" o:gfxdata="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" fillcolor="#5b9bd5 [3204]" strokecolor="#1f4d78 [1604]" strokeweight="1pt">
                 <v:stroke joinstyle="miter"/>
                 <w10:wrap anchorx="margin"/>
               </v:shape>
@@ -5683,6 +5867,125 @@
       </w:pPr>
       <w:bookmarkStart w:id="0" w:name="_GoBack"/>
       <w:bookmarkEnd w:id="0"/>
+      <w:r>
+        <w:rPr>
+          <w:rFonts w:asciiTheme="majorHAnsi" w:hAnsiTheme="majorHAnsi" w:cstheme="majorHAnsi"/>
+          <w:noProof/>
+          <w:sz w:val="28"/>
+          <w:lang w:eastAsia="pt-BR"/>
+        </w:rPr>
+        <mc:AlternateContent>
+          <mc:Choice Requires="wps">
+            <w:drawing>
+              <wp:anchor distT="45720" distB="45720" distL="114300" distR="114300" simplePos="0" relativeHeight="251780096" behindDoc="0" locked="0" layoutInCell="1" allowOverlap="1" wp14:anchorId="70100DD1" wp14:editId="32EF0715">
+                <wp:simplePos x="0" y="0"/>
+                <wp:positionH relativeFrom="margin">
+                  <wp:posOffset>3362325</wp:posOffset>
+                </wp:positionH>
+                <wp:positionV relativeFrom="paragraph">
+                  <wp:posOffset>2183765</wp:posOffset>
+                </wp:positionV>
+                <wp:extent cx="521970" cy="284480"/>
+                <wp:effectExtent l="0" t="0" r="11430" b="20320"/>
+                <wp:wrapSquare wrapText="bothSides"/>
+                <wp:docPr id="7" name="Caixa de Texto 2"/>
+                <wp:cNvGraphicFramePr>
+                  <a:graphicFrameLocks xmlns:a="http://schemas.openxmlformats.org/drawingml/2006/main"/>
+                </wp:cNvGraphicFramePr>
+                <a:graphic xmlns:a="http://schemas.openxmlformats.org/drawingml/2006/main">
+                  <a:graphicData uri="http://schemas.microsoft.com/office/word/2010/wordprocessingShape">
+                    <wps:wsp>
+                      <wps:cNvSpPr txBox="1">
+                        <a:spLocks noChangeArrowheads="1"/>
+                      </wps:cNvSpPr>
+                      <wps:spPr bwMode="auto">
+                        <a:xfrm>
+                          <a:off x="0" y="0"/>
+                          <a:ext cx="521970" cy="284480"/>
+                        </a:xfrm>
+                        <a:prstGeom prst="rect">
+                          <a:avLst/>
+                        </a:prstGeom>
+                        <a:solidFill>
+                          <a:srgbClr val="FFFFFF"/>
+                        </a:solidFill>
+                        <a:ln w="9525">
+                          <a:solidFill>
+                            <a:srgbClr val="000000"/>
+                          </a:solidFill>
+                          <a:miter lim="800000"/>
+                          <a:headEnd/>
+                          <a:tailEnd/>
+                        </a:ln>
+                      </wps:spPr>
+                      <wps:txbx>
+                        <w:txbxContent>
+                          <w:p>
+                            <w:pPr>
+                              <w:rPr>
+                                <w:b/>
+                                <w:color w:val="2E74B5" w:themeColor="accent1" w:themeShade="BF"/>
+                                <w:sz w:val="28"/>
+                              </w:rPr>
+                            </w:pPr>
+                            <w:r>
+                              <w:rPr>
+                                <w:b/>
+                                <w:color w:val="2E74B5" w:themeColor="accent1" w:themeShade="BF"/>
+                                <w:sz w:val="28"/>
+                              </w:rPr>
+                              <w:t>Não</w:t>
+                            </w:r>
+                          </w:p>
+                          <w:p/>
+                        </w:txbxContent>
+                      </wps:txbx>
+                      <wps:bodyPr rot="0" vert="horz" wrap="square" lIns="91440" tIns="45720" rIns="91440" bIns="45720" anchor="t" anchorCtr="0">
+                        <a:noAutofit/>
+                      </wps:bodyPr>
+                    </wps:wsp>
+                  </a:graphicData>
+                </a:graphic>
+                <wp14:sizeRelH relativeFrom="margin">
+                  <wp14:pctWidth>0</wp14:pctWidth>
+                </wp14:sizeRelH>
+                <wp14:sizeRelV relativeFrom="margin">
+                  <wp14:pctHeight>0</wp14:pctHeight>
+                </wp14:sizeRelV>
+              </wp:anchor>
+            </w:drawing>
+          </mc:Choice>
+          <mc:Fallback>
+            <w:pict>
+              <v:shape w14:anchorId="70100DD1" id="_x0000_s1050" type="#_x0000_t202" style="position:absolute;margin-left:264.75pt;margin-top:171.95pt;width:41.1pt;height:22.4pt;z-index:251780096;visibility:visible;mso-wrap-style:square;mso-width-percent:0;mso-height-percent:0;mso-wrap-distance-left:9pt;mso-wrap-distance-top:3.6pt;mso-wrap-distance-right:9pt;mso-wrap-distance-bottom:3.6pt;mso-position-horizontal:absolute;mso-position-horizontal-relative:margin;mso-position-vertical:absolute;mso-position-vertical-relative:text;mso-width-percent:0;mso-height-percent:0;mso-width-relative:margin;mso-height-relative:margin;v-text-anchor:top" o:gfxdata="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">
+                <v:textbox>
+                  <w:txbxContent>
+                    <w:p>
+                      <w:pPr>
+                        <w:rPr>
+                          <w:b/>
+                          <w:color w:val="2E74B5" w:themeColor="accent1" w:themeShade="BF"/>
+                          <w:sz w:val="28"/>
+                        </w:rPr>
+                      </w:pPr>
+                      <w:r>
+                        <w:rPr>
+                          <w:b/>
+                          <w:color w:val="2E74B5" w:themeColor="accent1" w:themeShade="BF"/>
+                          <w:sz w:val="28"/>
+                        </w:rPr>
+                        <w:t>Não</w:t>
+                      </w:r>
+                    </w:p>
+                    <w:p/>
+                  </w:txbxContent>
+                </v:textbox>
+                <w10:wrap type="square" anchorx="margin"/>
+              </v:shape>
+            </w:pict>
+          </mc:Fallback>
+        </mc:AlternateContent>
+      </w:r>
       <w:r>
         <w:rPr>
           <w:rFonts w:asciiTheme="majorHAnsi" w:hAnsiTheme="majorHAnsi" w:cstheme="majorHAnsi"/>
@@ -5773,7 +6076,7 @@
           </mc:Choice>
           <mc:Fallback>
             <w:pict>
-              <v:shape w14:anchorId="61D3E691" id="_x0000_s1049" type="#_x0000_t202" style="position:absolute;margin-left:332.85pt;margin-top:541.15pt;width:37.4pt;height:20.55pt;z-index:251705344;visibility:visible;mso-wrap-style:square;mso-width-percent:0;mso-height-percent:0;mso-wrap-distance-left:9pt;mso-wrap-distance-top:3.6pt;mso-wrap-distance-right:9pt;mso-wrap-distance-bottom:3.6pt;mso-position-horizontal:absolute;mso-position-horizontal-relative:margin;mso-position-vertical:absolute;mso-position-vertical-relative:text;mso-width-percent:0;mso-height-percent:0;mso-width-relative:margin;mso-height-relative:margin;v-text-anchor:top" o:gfxdata="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">
+              <v:shape w14:anchorId="61D3E691" id="_x0000_s1051" type="#_x0000_t202" style="position:absolute;margin-left:332.85pt;margin-top:541.15pt;width:37.4pt;height:20.55pt;z-index:251705344;visibility:visible;mso-wrap-style:square;mso-width-percent:0;mso-height-percent:0;mso-wrap-distance-left:9pt;mso-wrap-distance-top:3.6pt;mso-wrap-distance-right:9pt;mso-wrap-distance-bottom:3.6pt;mso-position-horizontal:absolute;mso-position-horizontal-relative:margin;mso-position-vertical:absolute;mso-position-vertical-relative:text;mso-width-percent:0;mso-height-percent:0;mso-width-relative:margin;mso-height-relative:margin;v-text-anchor:top" o:gfxdata="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">
                 <v:textbox>
                   <w:txbxContent>
                     <w:p>
@@ -6143,7 +6446,7 @@
           </mc:Choice>
           <mc:Fallback>
             <w:pict>
-              <v:shape w14:anchorId="27EB5745" id="Fluxograma: Processo 25" o:spid="_x0000_s1050" type="#_x0000_t109" style="position:absolute;margin-left:100.5pt;margin-top:629.7pt;width:107.95pt;height:50.2pt;z-index:251686912;visibility:visible;mso-wrap-style:square;mso-width-percent:0;mso-height-percent:0;mso-wrap-distance-left:9pt;mso-wrap-distance-top:0;mso-wrap-distance-right:9pt;mso-wrap-distance-bottom:0;mso-position-horizontal:absolute;mso-position-horizontal-relative:text;mso-position-vertical:absolute;mso-position-vertical-relative:text;mso-width-percent:0;mso-height-percent:0;mso-width-relative:margin;mso-height-relative:margin;v-text-anchor:middle" o:gfxdata="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" fillcolor="#5b9bd5 [3204]" strokecolor="#1f4d78 [1604]" strokeweight="1pt">
+              <v:shape w14:anchorId="27EB5745" id="Fluxograma: Processo 25" o:spid="_x0000_s1052" type="#_x0000_t109" style="position:absolute;margin-left:100.5pt;margin-top:629.7pt;width:107.95pt;height:50.2pt;z-index:251686912;visibility:visible;mso-wrap-style:square;mso-width-percent:0;mso-height-percent:0;mso-wrap-distance-left:9pt;mso-wrap-distance-top:0;mso-wrap-distance-right:9pt;mso-wrap-distance-bottom:0;mso-position-horizontal:absolute;mso-position-horizontal-relative:text;mso-position-vertical:absolute;mso-position-vertical-relative:text;mso-width-percent:0;mso-height-percent:0;mso-width-relative:margin;mso-height-relative:margin;v-text-anchor:middle" o:gfxdata="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" fillcolor="#5b9bd5 [3204]" strokecolor="#1f4d78 [1604]" strokeweight="1pt">
                 <v:textbox>
                   <w:txbxContent>
                     <w:p>
@@ -6575,7 +6878,7 @@
           </mc:Choice>
           <mc:Fallback>
             <w:pict>
-              <v:shape w14:anchorId="5499238A" id="Fluxograma: Processo 24" o:spid="_x0000_s1051" type="#_x0000_t109" style="position:absolute;margin-left:336.1pt;margin-top:623.65pt;width:108pt;height:50.2pt;z-index:251684864;visibility:visible;mso-wrap-style:square;mso-width-percent:0;mso-height-percent:0;mso-wrap-distance-left:9pt;mso-wrap-distance-top:0;mso-wrap-distance-right:9pt;mso-wrap-distance-bottom:0;mso-position-horizontal:absolute;mso-position-horizontal-relative:text;mso-position-vertical:absolute;mso-position-vertical-relative:text;mso-width-percent:0;mso-height-percent:0;mso-width-relative:margin;mso-height-relative:margin;v-text-anchor:middle" o:gfxdata="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" fillcolor="#5b9bd5 [3204]" strokecolor="#1f4d78 [1604]" strokeweight="1pt">
+              <v:shape w14:anchorId="5499238A" id="Fluxograma: Processo 24" o:spid="_x0000_s1053" type="#_x0000_t109" style="position:absolute;margin-left:336.1pt;margin-top:623.65pt;width:108pt;height:50.2pt;z-index:251684864;visibility:visible;mso-wrap-style:square;mso-width-percent:0;mso-height-percent:0;mso-wrap-distance-left:9pt;mso-wrap-distance-top:0;mso-wrap-distance-right:9pt;mso-wrap-distance-bottom:0;mso-position-horizontal:absolute;mso-position-horizontal-relative:text;mso-position-vertical:absolute;mso-position-vertical-relative:text;mso-width-percent:0;mso-height-percent:0;mso-width-relative:margin;mso-height-relative:margin;v-text-anchor:middle" o:gfxdata="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" fillcolor="#5b9bd5 [3204]" strokecolor="#1f4d78 [1604]" strokeweight="1pt">
                 <v:textbox>
                   <w:txbxContent>
                     <w:p>
@@ -6865,7 +7168,7 @@
           </mc:Choice>
           <mc:Fallback>
             <w:pict>
-              <v:shape w14:anchorId="0F4B3F79" id="Fluxograma: Decisão 35" o:spid="_x0000_s1052" type="#_x0000_t110" style="position:absolute;margin-left:122.25pt;margin-top:447.7pt;width:167.35pt;height:82.25pt;z-index:251702272;visibility:visible;mso-wrap-style:square;mso-width-percent:0;mso-height-percent:0;mso-wrap-distance-left:9pt;mso-wrap-distance-top:0;mso-wrap-distance-right:9pt;mso-wrap-distance-bottom:0;mso-position-horizontal:absolute;mso-position-horizontal-relative:margin;mso-position-vertical:absolute;mso-position-vertical-relative:text;mso-width-percent:0;mso-height-percent:0;mso-width-relative:margin;mso-height-relative:margin;v-text-anchor:middle" o:gfxdata="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" fillcolor="#5b9bd5 [3204]" strokecolor="#1f4d78 [1604]" strokeweight="1pt">
+              <v:shape w14:anchorId="0F4B3F79" id="Fluxograma: Decisão 35" o:spid="_x0000_s1054" type="#_x0000_t110" style="position:absolute;margin-left:122.25pt;margin-top:447.7pt;width:167.35pt;height:82.25pt;z-index:251702272;visibility:visible;mso-wrap-style:square;mso-width-percent:0;mso-height-percent:0;mso-wrap-distance-left:9pt;mso-wrap-distance-top:0;mso-wrap-distance-right:9pt;mso-wrap-distance-bottom:0;mso-position-horizontal:absolute;mso-position-horizontal-relative:margin;mso-position-vertical:absolute;mso-position-vertical-relative:text;mso-width-percent:0;mso-height-percent:0;mso-width-relative:margin;mso-height-relative:margin;v-text-anchor:middle" o:gfxdata="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" fillcolor="#5b9bd5 [3204]" strokecolor="#1f4d78 [1604]" strokeweight="1pt">
                 <v:textbox>
                   <w:txbxContent>
                     <w:p>
@@ -6982,7 +7285,7 @@
           </mc:Choice>
           <mc:Fallback>
             <w:pict>
-              <v:shape w14:anchorId="19470ED8" id="_x0000_s1053" type="#_x0000_t202" style="position:absolute;margin-left:123.4pt;margin-top:351.45pt;width:41.1pt;height:22.4pt;z-index:251694080;visibility:visible;mso-wrap-style:square;mso-width-percent:0;mso-height-percent:0;mso-wrap-distance-left:9pt;mso-wrap-distance-top:3.6pt;mso-wrap-distance-right:9pt;mso-wrap-distance-bottom:3.6pt;mso-position-horizontal:absolute;mso-position-horizontal-relative:margin;mso-position-vertical:absolute;mso-position-vertical-relative:text;mso-width-percent:0;mso-height-percent:0;mso-width-relative:margin;mso-height-relative:margin;v-text-anchor:top" o:gfxdata="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">
+              <v:shape w14:anchorId="19470ED8" id="_x0000_s1055" type="#_x0000_t202" style="position:absolute;margin-left:123.4pt;margin-top:351.45pt;width:41.1pt;height:22.4pt;z-index:251694080;visibility:visible;mso-wrap-style:square;mso-width-percent:0;mso-height-percent:0;mso-wrap-distance-left:9pt;mso-wrap-distance-top:3.6pt;mso-wrap-distance-right:9pt;mso-wrap-distance-bottom:3.6pt;mso-position-horizontal:absolute;mso-position-horizontal-relative:margin;mso-position-vertical:absolute;mso-position-vertical-relative:text;mso-width-percent:0;mso-height-percent:0;mso-width-relative:margin;mso-height-relative:margin;v-text-anchor:top" o:gfxdata="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">
                 <v:textbox>
                   <w:txbxContent>
                     <w:p>
@@ -7103,7 +7406,7 @@
           </mc:Choice>
           <mc:Fallback>
             <w:pict>
-              <v:shape w14:anchorId="278F0B0E" id="Fluxograma: Processo 22" o:spid="_x0000_s1054" type="#_x0000_t109" style="position:absolute;margin-left:14.5pt;margin-top:54.9pt;width:107.95pt;height:50.2pt;z-index:251680768;visibility:visible;mso-wrap-style:square;mso-width-percent:0;mso-height-percent:0;mso-wrap-distance-left:9pt;mso-wrap-distance-top:0;mso-wrap-distance-right:9pt;mso-wrap-distance-bottom:0;mso-position-horizontal:absolute;mso-position-horizontal-relative:margin;mso-position-vertical:absolute;mso-position-vertical-relative:text;mso-width-percent:0;mso-height-percent:0;mso-width-relative:margin;mso-height-relative:margin;v-text-anchor:middle" o:gfxdata="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" fillcolor="#5b9bd5 [3204]" strokecolor="#1f4d78 [1604]" strokeweight="1pt">
+              <v:shape w14:anchorId="278F0B0E" id="Fluxograma: Processo 22" o:spid="_x0000_s1056" type="#_x0000_t109" style="position:absolute;margin-left:14.5pt;margin-top:54.9pt;width:107.95pt;height:50.2pt;z-index:251680768;visibility:visible;mso-wrap-style:square;mso-width-percent:0;mso-height-percent:0;mso-wrap-distance-left:9pt;mso-wrap-distance-top:0;mso-wrap-distance-right:9pt;mso-wrap-distance-bottom:0;mso-position-horizontal:absolute;mso-position-horizontal-relative:margin;mso-position-vertical:absolute;mso-position-vertical-relative:text;mso-width-percent:0;mso-height-percent:0;mso-width-relative:margin;mso-height-relative:margin;v-text-anchor:middle" o:gfxdata="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" fillcolor="#5b9bd5 [3204]" strokecolor="#1f4d78 [1604]" strokeweight="1pt">
                 <v:textbox>
                   <w:txbxContent>
                     <w:p>
@@ -7299,7 +7602,7 @@
           </mc:Choice>
           <mc:Fallback>
             <w:pict>
-              <v:shape w14:anchorId="6E780B59" id="Fluxograma: Processo 3" o:spid="_x0000_s1055" type="#_x0000_t109" style="position:absolute;margin-left:244.1pt;margin-top:58.3pt;width:108pt;height:50.2pt;z-index:251662336;visibility:visible;mso-wrap-style:square;mso-width-percent:0;mso-height-percent:0;mso-wrap-distance-left:9pt;mso-wrap-distance-top:0;mso-wrap-distance-right:9pt;mso-wrap-distance-bottom:0;mso-position-horizontal:absolute;mso-position-horizontal-relative:text;mso-position-vertical:absolute;mso-position-vertical-relative:text;mso-width-percent:0;mso-height-percent:0;mso-width-relative:margin;mso-height-relative:margin;v-text-anchor:middle" o:gfxdata="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" fillcolor="#5b9bd5 [3204]" strokecolor="#1f4d78 [1604]" strokeweight="1pt">
+              <v:shape w14:anchorId="6E780B59" id="Fluxograma: Processo 3" o:spid="_x0000_s1057" type="#_x0000_t109" style="position:absolute;margin-left:244.1pt;margin-top:58.3pt;width:108pt;height:50.2pt;z-index:251662336;visibility:visible;mso-wrap-style:square;mso-width-percent:0;mso-height-percent:0;mso-wrap-distance-left:9pt;mso-wrap-distance-top:0;mso-wrap-distance-right:9pt;mso-wrap-distance-bottom:0;mso-position-horizontal:absolute;mso-position-horizontal-relative:text;mso-position-vertical:absolute;mso-position-vertical-relative:text;mso-width-percent:0;mso-height-percent:0;mso-width-relative:margin;mso-height-relative:margin;v-text-anchor:middle" o:gfxdata="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" fillcolor="#5b9bd5 [3204]" strokecolor="#1f4d78 [1604]" strokeweight="1pt">
                 <v:textbox>
                   <w:txbxContent>
                     <w:p>
@@ -7501,7 +7804,7 @@
           </mc:Choice>
           <mc:Fallback>
             <w:pict>
-              <v:shape w14:anchorId="4D1567A7" id="_x0000_s1056" type="#_x0000_t202" style="position:absolute;margin-left:438.85pt;margin-top:267.2pt;width:37.4pt;height:20.55pt;z-index:251676672;visibility:visible;mso-wrap-style:square;mso-width-percent:0;mso-height-percent:0;mso-wrap-distance-left:9pt;mso-wrap-distance-top:3.6pt;mso-wrap-distance-right:9pt;mso-wrap-distance-bottom:3.6pt;mso-position-horizontal:absolute;mso-position-horizontal-relative:margin;mso-position-vertical:absolute;mso-position-vertical-relative:text;mso-width-percent:0;mso-height-percent:0;mso-width-relative:margin;mso-height-relative:margin;v-text-anchor:top" o:gfxdata="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">
+              <v:shape w14:anchorId="4D1567A7" id="_x0000_s1058" type="#_x0000_t202" style="position:absolute;margin-left:438.85pt;margin-top:267.2pt;width:37.4pt;height:20.55pt;z-index:251676672;visibility:visible;mso-wrap-style:square;mso-width-percent:0;mso-height-percent:0;mso-wrap-distance-left:9pt;mso-wrap-distance-top:3.6pt;mso-wrap-distance-right:9pt;mso-wrap-distance-bottom:3.6pt;mso-position-horizontal:absolute;mso-position-horizontal-relative:margin;mso-position-vertical:absolute;mso-position-vertical-relative:text;mso-width-percent:0;mso-height-percent:0;mso-width-relative:margin;mso-height-relative:margin;v-text-anchor:top" o:gfxdata="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">
                 <v:textbox>
                   <w:txbxContent>
                     <w:p>
@@ -7620,7 +7923,7 @@
           </mc:Choice>
           <mc:Fallback>
             <w:pict>
-              <v:shape w14:anchorId="461D87D1" id="Fluxograma: Decisão 13" o:spid="_x0000_s1057" type="#_x0000_t110" style="position:absolute;margin-left:331.2pt;margin-top:166.1pt;width:169.1pt;height:92.05pt;z-index:251668480;visibility:visible;mso-wrap-style:square;mso-width-percent:0;mso-height-percent:0;mso-wrap-distance-left:9pt;mso-wrap-distance-top:0;mso-wrap-distance-right:9pt;mso-wrap-distance-bottom:0;mso-position-horizontal:absolute;mso-position-horizontal-relative:margin;mso-position-vertical:absolute;mso-position-vertical-relative:text;mso-width-percent:0;mso-height-percent:0;mso-width-relative:margin;mso-height-relative:margin;v-text-anchor:middle" o:gfxdata="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" fillcolor="#5b9bd5 [3204]" strokecolor="#1f4d78 [1604]" strokeweight="1pt">
+              <v:shape w14:anchorId="461D87D1" id="Fluxograma: Decisão 13" o:spid="_x0000_s1059" type="#_x0000_t110" style="position:absolute;margin-left:331.2pt;margin-top:166.1pt;width:169.1pt;height:92.05pt;z-index:251668480;visibility:visible;mso-wrap-style:square;mso-width-percent:0;mso-height-percent:0;mso-wrap-distance-left:9pt;mso-wrap-distance-top:0;mso-wrap-distance-right:9pt;mso-wrap-distance-bottom:0;mso-position-horizontal:absolute;mso-position-horizontal-relative:margin;mso-position-vertical:absolute;mso-position-vertical-relative:text;mso-width-percent:0;mso-height-percent:0;mso-width-relative:margin;mso-height-relative:margin;v-text-anchor:middle" o:gfxdata="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" fillcolor="#5b9bd5 [3204]" strokecolor="#1f4d78 [1604]" strokeweight="1pt">
                 <v:textbox>
                   <w:txbxContent>
                     <w:p>
@@ -7714,6 +8017,13 @@
                               </w:rPr>
                               <w:t>Priorizar</w:t>
                             </w:r>
+                            <w:r>
+                              <w:rPr>
+                                <w:b/>
+                                <w:sz w:val="28"/>
+                              </w:rPr>
+                              <w:t xml:space="preserve"> por criticidade</w:t>
+                            </w:r>
                           </w:p>
                         </w:txbxContent>
                       </wps:txbx>
@@ -7737,7 +8047,7 @@
           </mc:Choice>
           <mc:Fallback>
             <w:pict>
-              <v:shape w14:anchorId="690A359A" id="Fluxograma: Processo 23" o:spid="_x0000_s1058" type="#_x0000_t109" style="position:absolute;margin-left:122.8pt;margin-top:189.55pt;width:108pt;height:50.2pt;z-index:251682816;visibility:visible;mso-wrap-style:square;mso-width-percent:0;mso-height-percent:0;mso-wrap-distance-left:9pt;mso-wrap-distance-top:0;mso-wrap-distance-right:9pt;mso-wrap-distance-bottom:0;mso-position-horizontal:absolute;mso-position-horizontal-relative:text;mso-position-vertical:absolute;mso-position-vertical-relative:text;mso-width-percent:0;mso-height-percent:0;mso-width-relative:margin;mso-height-relative:margin;v-text-anchor:middle" o:gfxdata="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" fillcolor="#5b9bd5 [3204]" strokecolor="#1f4d78 [1604]" strokeweight="1pt">
+              <v:shape w14:anchorId="690A359A" id="Fluxograma: Processo 23" o:spid="_x0000_s1060" type="#_x0000_t109" style="position:absolute;margin-left:122.8pt;margin-top:189.55pt;width:108pt;height:50.2pt;z-index:251682816;visibility:visible;mso-wrap-style:square;mso-width-percent:0;mso-height-percent:0;mso-wrap-distance-left:9pt;mso-wrap-distance-top:0;mso-wrap-distance-right:9pt;mso-wrap-distance-bottom:0;mso-position-horizontal:absolute;mso-position-horizontal-relative:text;mso-position-vertical:absolute;mso-position-vertical-relative:text;mso-width-percent:0;mso-height-percent:0;mso-width-relative:margin;mso-height-relative:margin;v-text-anchor:middle" o:gfxdata="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" fillcolor="#5b9bd5 [3204]" strokecolor="#1f4d78 [1604]" strokeweight="1pt">
                 <v:textbox>
                   <w:txbxContent>
                     <w:p>
@@ -7754,6 +8064,13 @@
                           <w:sz w:val="28"/>
                         </w:rPr>
                         <w:t>Priorizar</w:t>
+                      </w:r>
+                      <w:r>
+                        <w:rPr>
+                          <w:b/>
+                          <w:sz w:val="28"/>
+                        </w:rPr>
+                        <w:t xml:space="preserve"> por criticidade</w:t>
                       </w:r>
                     </w:p>
                   </w:txbxContent>
@@ -7941,7 +8258,7 @@
           </mc:Choice>
           <mc:Fallback>
             <w:pict>
-              <v:shape w14:anchorId="75C916E3" id="Fluxograma: Processo Predefinido 37" o:spid="_x0000_s1059" type="#_x0000_t112" style="position:absolute;margin-left:-44.8pt;margin-top:294.45pt;width:118.75pt;height:54.25pt;z-index:251703296;visibility:visible;mso-wrap-style:square;mso-width-percent:0;mso-height-percent:0;mso-wrap-distance-left:9pt;mso-wrap-distance-top:0;mso-wrap-distance-right:9pt;mso-wrap-distance-bottom:0;mso-position-horizontal:absolute;mso-position-horizontal-relative:margin;mso-position-vertical:absolute;mso-position-vertical-relative:text;mso-width-percent:0;mso-height-percent:0;mso-width-relative:margin;mso-height-relative:margin;v-text-anchor:middle" o:gfxdata="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" fillcolor="#5b9bd5 [3204]" strokecolor="#1f4d78 [1604]" strokeweight="1pt">
+              <v:shape w14:anchorId="75C916E3" id="Fluxograma: Processo Predefinido 37" o:spid="_x0000_s1061" type="#_x0000_t112" style="position:absolute;margin-left:-44.8pt;margin-top:294.45pt;width:118.75pt;height:54.25pt;z-index:251703296;visibility:visible;mso-wrap-style:square;mso-width-percent:0;mso-height-percent:0;mso-wrap-distance-left:9pt;mso-wrap-distance-top:0;mso-wrap-distance-right:9pt;mso-wrap-distance-bottom:0;mso-position-horizontal:absolute;mso-position-horizontal-relative:margin;mso-position-vertical:absolute;mso-position-vertical-relative:text;mso-width-percent:0;mso-height-percent:0;mso-width-relative:margin;mso-height-relative:margin;v-text-anchor:middle" o:gfxdata="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" fillcolor="#5b9bd5 [3204]" strokecolor="#1f4d78 [1604]" strokeweight="1pt">
                 <v:textbox>
                   <w:txbxContent>
                     <w:p>

</xml_diff>